<commit_message>
Fixed a bug and added the project document.
</commit_message>
<xml_diff>
--- a/Labyrinth/ProjectDoc.docx
+++ b/Labyrinth/ProjectDoc.docx
@@ -2,14 +2,150 @@
 <file path=word/document.xml><?xml version="1.0" encoding="utf-8"?>
 <w:document xmlns:wpc="http://schemas.microsoft.com/office/word/2010/wordprocessingCanvas" xmlns:mc="http://schemas.openxmlformats.org/markup-compatibility/2006" xmlns:o="urn:schemas-microsoft-com:office:office" xmlns:r="http://schemas.openxmlformats.org/officeDocument/2006/relationships" xmlns:m="http://schemas.openxmlformats.org/officeDocument/2006/math" xmlns:v="urn:schemas-microsoft-com:vml" xmlns:wp14="http://schemas.microsoft.com/office/word/2010/wordprocessingDrawing" xmlns:wp="http://schemas.openxmlformats.org/drawingml/2006/wordprocessingDrawing" xmlns:w10="urn:schemas-microsoft-com:office:word" xmlns:w="http://schemas.openxmlformats.org/wordprocessingml/2006/main" xmlns:w14="http://schemas.microsoft.com/office/word/2010/wordml" xmlns:wpg="http://schemas.microsoft.com/office/word/2010/wordprocessingGroup" xmlns:wpi="http://schemas.microsoft.com/office/word/2010/wordprocessingInk" xmlns:wne="http://schemas.microsoft.com/office/word/2006/wordml" xmlns:wps="http://schemas.microsoft.com/office/word/2010/wordprocessingShape" mc:Ignorable="w14 wp14">
   <w:body>
-    <w:p>
-      <w:r>
+    <w:p/>
+    <w:p/>
+    <w:p/>
+    <w:p/>
+    <w:p/>
+    <w:p>
+      <w:pPr>
+        <w:jc w:val="center"/>
+        <w:rPr>
+          <w:sz w:val="144"/>
+          <w:szCs w:val="144"/>
+        </w:rPr>
+      </w:pPr>
+      <w:r>
+        <w:rPr>
+          <w:sz w:val="144"/>
+          <w:szCs w:val="144"/>
+        </w:rPr>
+        <w:t>Labyrinth</w:t>
+      </w:r>
+    </w:p>
+    <w:p>
+      <w:pPr>
+        <w:jc w:val="center"/>
+        <w:rPr>
+          <w:sz w:val="144"/>
+          <w:szCs w:val="144"/>
+        </w:rPr>
+      </w:pPr>
+      <w:r>
+        <w:rPr>
+          <w:sz w:val="144"/>
+          <w:szCs w:val="144"/>
+        </w:rPr>
+        <w:t>Project</w:t>
+      </w:r>
+    </w:p>
+    <w:p>
+      <w:pPr>
+        <w:jc w:val="center"/>
+      </w:pPr>
+      <w:r>
+        <w:t xml:space="preserve">By Michael </w:t>
+      </w:r>
+      <w:proofErr w:type="spellStart"/>
+      <w:r>
+        <w:t>Vacchina</w:t>
+      </w:r>
+      <w:proofErr w:type="spellEnd"/>
+    </w:p>
+    <w:p/>
+    <w:p/>
+    <w:p/>
+    <w:p/>
+    <w:p/>
+    <w:p/>
+    <w:p/>
+    <w:p/>
+    <w:p/>
+    <w:p/>
+    <w:p/>
+    <w:p>
+      <w:pPr>
+        <w:rPr>
+          <w:sz w:val="48"/>
+        </w:rPr>
+      </w:pPr>
+      <w:r>
+        <w:rPr>
+          <w:sz w:val="48"/>
+        </w:rPr>
+        <w:lastRenderedPageBreak/>
+        <w:t>Content</w:t>
+      </w:r>
+    </w:p>
+    <w:p>
+      <w:r>
+        <w:t>Project Overview……………………………………………………………………………………………………………………………………3</w:t>
+      </w:r>
+    </w:p>
+    <w:p>
+      <w:r>
+        <w:t>User Manual…………………………………………………………………………………………………………………………………………..4</w:t>
+      </w:r>
+    </w:p>
+    <w:p>
+      <w:r>
+        <w:t>Tech Manual…………………………………………………………………………………………………………………………………………12</w:t>
+      </w:r>
+    </w:p>
+    <w:p/>
+    <w:p/>
+    <w:p/>
+    <w:p/>
+    <w:p/>
+    <w:p/>
+    <w:p/>
+    <w:p/>
+    <w:p/>
+    <w:p/>
+    <w:p/>
+    <w:p/>
+    <w:p/>
+    <w:p/>
+    <w:p/>
+    <w:p/>
+    <w:p/>
+    <w:p/>
+    <w:p/>
+    <w:p/>
+    <w:p/>
+    <w:p>
+      <w:pPr>
+        <w:rPr>
+          <w:sz w:val="48"/>
+        </w:rPr>
+      </w:pPr>
+      <w:r>
+        <w:rPr>
+          <w:sz w:val="48"/>
+        </w:rPr>
+        <w:lastRenderedPageBreak/>
         <w:t>Project Overview</w:t>
       </w:r>
     </w:p>
     <w:p>
       <w:r>
-        <w:t xml:space="preserve">Overall, I enjoyed this project. I did not use any external libraries besides gl, glut, and glm. The physics and collisions in my program were created by me. My implementation of the labyrinth game is object oriented utilizing inheritance when acceptable. I would not call my project completely finished as there are still bugs, some unimplemented functions, and some of the code is “ugly.” However, none of those affect the performance </w:t>
+        <w:t xml:space="preserve">Overall, I enjoyed this project. I did not use any external libraries besides </w:t>
+      </w:r>
+      <w:proofErr w:type="spellStart"/>
+      <w:r>
+        <w:t>gl</w:t>
+      </w:r>
+      <w:proofErr w:type="spellEnd"/>
+      <w:r>
+        <w:t xml:space="preserve">, glut, and </w:t>
+      </w:r>
+      <w:proofErr w:type="spellStart"/>
+      <w:r>
+        <w:t>glm</w:t>
+      </w:r>
+      <w:proofErr w:type="spellEnd"/>
+      <w:r>
+        <w:t xml:space="preserve">. The physics and collisions in my program were created by me. My implementation of the labyrinth game is object oriented utilizing inheritance when acceptable. I would not call my project completely finished as there are still bugs, some unimplemented functions, and some of the code is “ugly.” However, none of those affect the performance </w:t>
       </w:r>
       <w:r>
         <w:t>as seen by the user (except some bugs).</w:t>
@@ -18,39 +154,51 @@
         <w:t xml:space="preserve"> </w:t>
       </w:r>
       <w:r>
-        <w:t>My project does complete every required part listed in the labyrinth evaluation</w:t>
-      </w:r>
-      <w:r>
-        <w:t xml:space="preserve">. I did also accomplish some of the extra credit that was available for this project. The ball does bounce of walls properly. The ball falls through holds. The menu has changeable settings. Lastly, there are two mazes that they user can play. </w:t>
-      </w:r>
-    </w:p>
-    <w:p/>
-    <w:p/>
-    <w:p/>
-    <w:p/>
-    <w:p/>
-    <w:p/>
-    <w:p/>
-    <w:p/>
-    <w:p/>
-    <w:p/>
-    <w:p/>
-    <w:p/>
-    <w:p/>
-    <w:p/>
-    <w:p/>
-    <w:p/>
-    <w:p/>
-    <w:p/>
-    <w:p/>
-    <w:p>
-      <w:r>
+        <w:t xml:space="preserve">My project does complete every required part listed in the labyrinth evaluation. I did also accomplish some of the extra credit that was available for this project. The ball does bounce of walls properly. The ball falls through holds. The menu has changeable settings. Lastly, there are two mazes that they user can play. </w:t>
+      </w:r>
+    </w:p>
+    <w:p/>
+    <w:p/>
+    <w:p/>
+    <w:p/>
+    <w:p/>
+    <w:p/>
+    <w:p/>
+    <w:p/>
+    <w:p/>
+    <w:p/>
+    <w:p/>
+    <w:p/>
+    <w:p/>
+    <w:p/>
+    <w:p/>
+    <w:p/>
+    <w:p/>
+    <w:p/>
+    <w:p>
+      <w:pPr>
+        <w:rPr>
+          <w:sz w:val="48"/>
+        </w:rPr>
+      </w:pPr>
+      <w:r>
+        <w:rPr>
+          <w:sz w:val="48"/>
+        </w:rPr>
         <w:lastRenderedPageBreak/>
         <w:t>User Manual</w:t>
       </w:r>
     </w:p>
     <w:p>
-      <w:r>
+      <w:pPr>
+        <w:rPr>
+          <w:sz w:val="40"/>
+        </w:rPr>
+      </w:pPr>
+      <w:r>
+        <w:rPr>
+          <w:sz w:val="40"/>
+        </w:rPr>
         <w:t>Contents</w:t>
       </w:r>
     </w:p>
@@ -58,19 +206,62 @@
       <w:r>
         <w:t>Getting Started</w:t>
       </w:r>
+      <w:r>
+        <w:t>………………………………………………………………………………………………………………………………………..5</w:t>
+      </w:r>
     </w:p>
     <w:p>
       <w:r>
         <w:t>The Menu</w:t>
       </w:r>
+      <w:r>
+        <w:t>…………………………………………………………………………………………………………………………………..…………</w:t>
+      </w:r>
+      <w:r>
+        <w:t>…6</w:t>
+      </w:r>
     </w:p>
     <w:p>
       <w:r>
         <w:t>Controls</w:t>
       </w:r>
-    </w:p>
-    <w:p>
-      <w:r>
+      <w:r>
+        <w:t>…………………………………………………………………………………………………………………………………..…………</w:t>
+      </w:r>
+      <w:r>
+        <w:t>…10</w:t>
+      </w:r>
+    </w:p>
+    <w:p/>
+    <w:p/>
+    <w:p/>
+    <w:p/>
+    <w:p/>
+    <w:p/>
+    <w:p/>
+    <w:p/>
+    <w:p/>
+    <w:p/>
+    <w:p/>
+    <w:p/>
+    <w:p/>
+    <w:p/>
+    <w:p/>
+    <w:p/>
+    <w:p/>
+    <w:p/>
+    <w:p/>
+    <w:p>
+      <w:pPr>
+        <w:rPr>
+          <w:sz w:val="40"/>
+        </w:rPr>
+      </w:pPr>
+      <w:r>
+        <w:rPr>
+          <w:sz w:val="40"/>
+        </w:rPr>
+        <w:lastRenderedPageBreak/>
         <w:t>Getting started</w:t>
       </w:r>
     </w:p>
@@ -89,167 +280,6 @@
             <wp:extent cx="5943600" cy="4693285"/>
             <wp:effectExtent l="0" t="0" r="0" b="0"/>
             <wp:docPr id="1" name="Picture 1"/>
-            <wp:cNvGraphicFramePr>
-              <a:graphicFrameLocks xmlns:a="http://schemas.openxmlformats.org/drawingml/2006/main" noChangeAspect="1"/>
-            </wp:cNvGraphicFramePr>
-            <a:graphic xmlns:a="http://schemas.openxmlformats.org/drawingml/2006/main">
-              <a:graphicData uri="http://schemas.openxmlformats.org/drawingml/2006/picture">
-                <pic:pic xmlns:pic="http://schemas.openxmlformats.org/drawingml/2006/picture">
-                  <pic:nvPicPr>
-                    <pic:cNvPr id="0" name=""/>
-                    <pic:cNvPicPr/>
-                  </pic:nvPicPr>
-                  <pic:blipFill>
-                    <a:blip r:embed="rId6"/>
-                    <a:stretch>
-                      <a:fillRect/>
-                    </a:stretch>
-                  </pic:blipFill>
-                  <pic:spPr>
-                    <a:xfrm>
-                      <a:off x="0" y="0"/>
-                      <a:ext cx="5943600" cy="4693285"/>
-                    </a:xfrm>
-                    <a:prstGeom prst="rect">
-                      <a:avLst/>
-                    </a:prstGeom>
-                  </pic:spPr>
-                </pic:pic>
-              </a:graphicData>
-            </a:graphic>
-          </wp:inline>
-        </w:drawing>
-      </w:r>
-    </w:p>
-    <w:p>
-      <w:pPr>
-        <w:jc w:val="center"/>
-      </w:pPr>
-      <w:r>
-        <w:t>Figure 1</w:t>
-      </w:r>
-    </w:p>
-    <w:p>
-      <w:r>
-        <w:t>The user must right click within the window to be presented with the menu as shown in figure 2.</w:t>
-      </w:r>
-    </w:p>
-    <w:p>
-      <w:r>
-        <w:rPr>
-          <w:noProof/>
-        </w:rPr>
-        <w:lastRenderedPageBreak/>
-        <w:drawing>
-          <wp:inline distT="0" distB="0" distL="0" distR="0">
-            <wp:extent cx="5943600" cy="4686300"/>
-            <wp:effectExtent l="0" t="0" r="0" b="0"/>
-            <wp:docPr id="3" name="Picture 3"/>
-            <wp:cNvGraphicFramePr>
-              <a:graphicFrameLocks xmlns:a="http://schemas.openxmlformats.org/drawingml/2006/main" noChangeAspect="1"/>
-            </wp:cNvGraphicFramePr>
-            <a:graphic xmlns:a="http://schemas.openxmlformats.org/drawingml/2006/main">
-              <a:graphicData uri="http://schemas.openxmlformats.org/drawingml/2006/picture">
-                <pic:pic xmlns:pic="http://schemas.openxmlformats.org/drawingml/2006/picture">
-                  <pic:nvPicPr>
-                    <pic:cNvPr id="0" name="Picture 1"/>
-                    <pic:cNvPicPr>
-                      <a:picLocks noChangeAspect="1" noChangeArrowheads="1"/>
-                    </pic:cNvPicPr>
-                  </pic:nvPicPr>
-                  <pic:blipFill>
-                    <a:blip r:embed="rId7">
-                      <a:extLst>
-                        <a:ext uri="{28A0092B-C50C-407E-A947-70E740481C1C}">
-                          <a14:useLocalDpi xmlns:a14="http://schemas.microsoft.com/office/drawing/2010/main" val="0"/>
-                        </a:ext>
-                      </a:extLst>
-                    </a:blip>
-                    <a:srcRect/>
-                    <a:stretch>
-                      <a:fillRect/>
-                    </a:stretch>
-                  </pic:blipFill>
-                  <pic:spPr bwMode="auto">
-                    <a:xfrm>
-                      <a:off x="0" y="0"/>
-                      <a:ext cx="5943600" cy="4686300"/>
-                    </a:xfrm>
-                    <a:prstGeom prst="rect">
-                      <a:avLst/>
-                    </a:prstGeom>
-                    <a:noFill/>
-                    <a:ln>
-                      <a:noFill/>
-                    </a:ln>
-                  </pic:spPr>
-                </pic:pic>
-              </a:graphicData>
-            </a:graphic>
-          </wp:inline>
-        </w:drawing>
-      </w:r>
-    </w:p>
-    <w:p>
-      <w:r>
-        <w:t>Figure 2</w:t>
-      </w:r>
-    </w:p>
-    <w:p>
-      <w:r>
-        <w:t xml:space="preserve">From the menu the user can pick which maze they want to play, restart a current attempt at playing (until they select play maze 1 or 2 this option does nothing), change settings, or quit the game. The goal of the game is to move the ball by using the controls (explained in section </w:t>
-      </w:r>
-      <w:r>
-        <w:t>Controls</w:t>
-      </w:r>
-      <w:r>
-        <w:t xml:space="preserve">) to move the ball from the starting circle to the goal circle without falling into the holes. At any point the user can select restart </w:t>
-      </w:r>
-      <w:r>
-        <w:t>to set the maze orientation back to default and the ball back to the starting circle.</w:t>
-      </w:r>
-    </w:p>
-    <w:p>
-      <w:r>
-        <w:t>The Menu</w:t>
-      </w:r>
-    </w:p>
-    <w:p>
-      <w:r>
-        <w:t>Play Maze 1</w:t>
-      </w:r>
-    </w:p>
-    <w:p>
-      <w:r>
-        <w:t>This is the first maze the user can play. Each maze has a teal floor with holes, blue walls, a green starting circle</w:t>
-      </w:r>
-      <w:r>
-        <w:t xml:space="preserve">, </w:t>
-      </w:r>
-      <w:r>
-        <w:t>a red goal</w:t>
-      </w:r>
-      <w:r>
-        <w:t>, and a yellow ball</w:t>
-      </w:r>
-      <w:r>
-        <w:t xml:space="preserve">. This maze in particular has 5 holes where one is larger than the others, and 3 non-border walls. </w:t>
-      </w:r>
-      <w:r>
-        <w:t>A picture of it is shown in figure 3.</w:t>
-      </w:r>
-    </w:p>
-    <w:p>
-      <w:r>
-        <w:rPr>
-          <w:noProof/>
-        </w:rPr>
-        <w:lastRenderedPageBreak/>
-        <w:drawing>
-          <wp:inline distT="0" distB="0" distL="0" distR="0" wp14:anchorId="60B74C86" wp14:editId="52D62671">
-            <wp:extent cx="5943600" cy="4693285"/>
-            <wp:effectExtent l="0" t="0" r="0" b="0"/>
-            <wp:docPr id="4" name="Picture 4"/>
             <wp:cNvGraphicFramePr>
               <a:graphicFrameLocks xmlns:a="http://schemas.openxmlformats.org/drawingml/2006/main" noChangeAspect="1"/>
             </wp:cNvGraphicFramePr>
@@ -283,6 +313,175 @@
       </w:r>
     </w:p>
     <w:p>
+      <w:pPr>
+        <w:jc w:val="center"/>
+      </w:pPr>
+      <w:r>
+        <w:t>Figure 1</w:t>
+      </w:r>
+    </w:p>
+    <w:p>
+      <w:r>
+        <w:t>The user must right click within the window to be presented with the menu as shown in figure 2.</w:t>
+      </w:r>
+    </w:p>
+    <w:p>
+      <w:r>
+        <w:rPr>
+          <w:noProof/>
+        </w:rPr>
+        <w:lastRenderedPageBreak/>
+        <w:drawing>
+          <wp:inline distT="0" distB="0" distL="0" distR="0">
+            <wp:extent cx="5943600" cy="4686300"/>
+            <wp:effectExtent l="0" t="0" r="0" b="0"/>
+            <wp:docPr id="3" name="Picture 3"/>
+            <wp:cNvGraphicFramePr>
+              <a:graphicFrameLocks xmlns:a="http://schemas.openxmlformats.org/drawingml/2006/main" noChangeAspect="1"/>
+            </wp:cNvGraphicFramePr>
+            <a:graphic xmlns:a="http://schemas.openxmlformats.org/drawingml/2006/main">
+              <a:graphicData uri="http://schemas.openxmlformats.org/drawingml/2006/picture">
+                <pic:pic xmlns:pic="http://schemas.openxmlformats.org/drawingml/2006/picture">
+                  <pic:nvPicPr>
+                    <pic:cNvPr id="0" name="Picture 1"/>
+                    <pic:cNvPicPr>
+                      <a:picLocks noChangeAspect="1" noChangeArrowheads="1"/>
+                    </pic:cNvPicPr>
+                  </pic:nvPicPr>
+                  <pic:blipFill>
+                    <a:blip r:embed="rId9">
+                      <a:extLst>
+                        <a:ext uri="{28A0092B-C50C-407E-A947-70E740481C1C}">
+                          <a14:useLocalDpi xmlns:a14="http://schemas.microsoft.com/office/drawing/2010/main" val="0"/>
+                        </a:ext>
+                      </a:extLst>
+                    </a:blip>
+                    <a:srcRect/>
+                    <a:stretch>
+                      <a:fillRect/>
+                    </a:stretch>
+                  </pic:blipFill>
+                  <pic:spPr bwMode="auto">
+                    <a:xfrm>
+                      <a:off x="0" y="0"/>
+                      <a:ext cx="5943600" cy="4686300"/>
+                    </a:xfrm>
+                    <a:prstGeom prst="rect">
+                      <a:avLst/>
+                    </a:prstGeom>
+                    <a:noFill/>
+                    <a:ln>
+                      <a:noFill/>
+                    </a:ln>
+                  </pic:spPr>
+                </pic:pic>
+              </a:graphicData>
+            </a:graphic>
+          </wp:inline>
+        </w:drawing>
+      </w:r>
+    </w:p>
+    <w:p>
+      <w:r>
+        <w:t>Figure 2</w:t>
+      </w:r>
+    </w:p>
+    <w:p>
+      <w:r>
+        <w:t xml:space="preserve">From the menu the user can pick which maze they want to play, restart a current attempt at playing (until they select play maze 1 or 2 this option does nothing), change settings, or quit the game. The goal of the game is to move the ball by using the controls (explained in section </w:t>
+      </w:r>
+      <w:r>
+        <w:t>Controls</w:t>
+      </w:r>
+      <w:r>
+        <w:t xml:space="preserve">) to move the ball from the starting circle to the goal circle without falling into the holes. At any point the user can select restart </w:t>
+      </w:r>
+      <w:r>
+        <w:t>to set the maze orientation back to default and the ball back to the starting circle.</w:t>
+      </w:r>
+    </w:p>
+    <w:p>
+      <w:pPr>
+        <w:rPr>
+          <w:sz w:val="40"/>
+        </w:rPr>
+      </w:pPr>
+      <w:r>
+        <w:rPr>
+          <w:sz w:val="40"/>
+        </w:rPr>
+        <w:t>The Menu</w:t>
+      </w:r>
+    </w:p>
+    <w:p>
+      <w:r>
+        <w:t>Play Maze 1</w:t>
+      </w:r>
+    </w:p>
+    <w:p>
+      <w:r>
+        <w:t>This is the first maze the user can play. Each maze has a teal floor with holes, blue walls, a green starting circle</w:t>
+      </w:r>
+      <w:r>
+        <w:t xml:space="preserve">, </w:t>
+      </w:r>
+      <w:r>
+        <w:t>a red goal</w:t>
+      </w:r>
+      <w:r>
+        <w:t>, and a yellow ball</w:t>
+      </w:r>
+      <w:r>
+        <w:t xml:space="preserve">. This maze in particular has 5 holes where one is larger than the others, and 3 non-border walls. </w:t>
+      </w:r>
+      <w:r>
+        <w:t>A picture of it is shown in figure 3.</w:t>
+      </w:r>
+    </w:p>
+    <w:p>
+      <w:r>
+        <w:rPr>
+          <w:noProof/>
+        </w:rPr>
+        <w:lastRenderedPageBreak/>
+        <w:drawing>
+          <wp:inline distT="0" distB="0" distL="0" distR="0" wp14:anchorId="60B74C86" wp14:editId="52D62671">
+            <wp:extent cx="5943600" cy="4693285"/>
+            <wp:effectExtent l="0" t="0" r="0" b="0"/>
+            <wp:docPr id="4" name="Picture 4"/>
+            <wp:cNvGraphicFramePr>
+              <a:graphicFrameLocks xmlns:a="http://schemas.openxmlformats.org/drawingml/2006/main" noChangeAspect="1"/>
+            </wp:cNvGraphicFramePr>
+            <a:graphic xmlns:a="http://schemas.openxmlformats.org/drawingml/2006/main">
+              <a:graphicData uri="http://schemas.openxmlformats.org/drawingml/2006/picture">
+                <pic:pic xmlns:pic="http://schemas.openxmlformats.org/drawingml/2006/picture">
+                  <pic:nvPicPr>
+                    <pic:cNvPr id="0" name=""/>
+                    <pic:cNvPicPr/>
+                  </pic:nvPicPr>
+                  <pic:blipFill>
+                    <a:blip r:embed="rId10"/>
+                    <a:stretch>
+                      <a:fillRect/>
+                    </a:stretch>
+                  </pic:blipFill>
+                  <pic:spPr>
+                    <a:xfrm>
+                      <a:off x="0" y="0"/>
+                      <a:ext cx="5943600" cy="4693285"/>
+                    </a:xfrm>
+                    <a:prstGeom prst="rect">
+                      <a:avLst/>
+                    </a:prstGeom>
+                  </pic:spPr>
+                </pic:pic>
+              </a:graphicData>
+            </a:graphic>
+          </wp:inline>
+        </w:drawing>
+      </w:r>
+    </w:p>
+    <w:p>
       <w:r>
         <w:t>Figure 3</w:t>
       </w:r>
@@ -297,37 +496,7 @@
     </w:p>
     <w:p>
       <w:r>
-        <w:t xml:space="preserve">This is the </w:t>
-      </w:r>
-      <w:r>
-        <w:t>second</w:t>
-      </w:r>
-      <w:r>
-        <w:t xml:space="preserve"> maze the user can play. Each maze has a teal floor with holes, blue walls, a green starting circle, a red goal, and a yellow ball. This maze in particular has </w:t>
-      </w:r>
-      <w:r>
-        <w:t>6</w:t>
-      </w:r>
-      <w:r>
-        <w:t xml:space="preserve"> holes, and </w:t>
-      </w:r>
-      <w:r>
-        <w:t xml:space="preserve">4 </w:t>
-      </w:r>
-      <w:r>
-        <w:t>non-border walls</w:t>
-      </w:r>
-      <w:r>
-        <w:t xml:space="preserve"> which are connected in pairs of 2</w:t>
-      </w:r>
-      <w:r>
-        <w:t xml:space="preserve">. A picture of it is shown in figure </w:t>
-      </w:r>
-      <w:r>
-        <w:t>4</w:t>
-      </w:r>
-      <w:r>
-        <w:t>.</w:t>
+        <w:t>This is the second maze the user can play. Each maze has a teal floor with holes, blue walls, a green starting circle, a red goal, and a yellow ball. This maze in particular has 6 holes, and 4 non-border walls which are connected in pairs of 2. A picture of it is shown in figure 4.</w:t>
       </w:r>
     </w:p>
     <w:p>
@@ -352,7 +521,7 @@
                     <pic:cNvPicPr/>
                   </pic:nvPicPr>
                   <pic:blipFill>
-                    <a:blip r:embed="rId9"/>
+                    <a:blip r:embed="rId11"/>
                     <a:stretch>
                       <a:fillRect/>
                     </a:stretch>
@@ -431,7 +600,7 @@
                     </pic:cNvPicPr>
                   </pic:nvPicPr>
                   <pic:blipFill>
-                    <a:blip r:embed="rId10">
+                    <a:blip r:embed="rId12">
                       <a:extLst>
                         <a:ext uri="{28A0092B-C50C-407E-A947-70E740481C1C}">
                           <a14:useLocalDpi xmlns:a14="http://schemas.microsoft.com/office/drawing/2010/main" val="0"/>
@@ -503,25 +672,7 @@
     </w:p>
     <w:p>
       <w:r>
-        <w:t xml:space="preserve">This option will </w:t>
-      </w:r>
-      <w:r>
-        <w:t>decrease</w:t>
-      </w:r>
-      <w:r>
-        <w:t xml:space="preserve"> the mouse sensitivity by a factor of 2. Basically, one would only need </w:t>
-      </w:r>
-      <w:r>
-        <w:t>twice</w:t>
-      </w:r>
-      <w:r>
-        <w:t xml:space="preserve"> the movement to get the same </w:t>
-      </w:r>
-      <w:r>
-        <w:t>affect</w:t>
-      </w:r>
-      <w:r>
-        <w:t>.</w:t>
+        <w:t>This option will decrease the mouse sensitivity by a factor of 2. Basically, one would only need twice the movement to get the same affect.</w:t>
       </w:r>
       <w:r>
         <w:t xml:space="preserve"> </w:t>
@@ -529,47 +680,17 @@
     </w:p>
     <w:p>
       <w:r>
-        <w:t xml:space="preserve">Increase </w:t>
-      </w:r>
-      <w:r>
-        <w:t>Key</w:t>
-      </w:r>
-      <w:r>
-        <w:t xml:space="preserve"> Sensitivity</w:t>
-      </w:r>
-    </w:p>
-    <w:p>
-      <w:r>
-        <w:t xml:space="preserve">This option will increase the </w:t>
-      </w:r>
-      <w:r>
-        <w:t>key</w:t>
-      </w:r>
-      <w:r>
-        <w:t xml:space="preserve"> sensitivity by a factor of 2. Basically, one would only need </w:t>
-      </w:r>
-      <w:r>
-        <w:t xml:space="preserve">to hold down a key for </w:t>
-      </w:r>
-      <w:r>
-        <w:t xml:space="preserve">half </w:t>
-      </w:r>
-      <w:r>
-        <w:t>as long</w:t>
-      </w:r>
-      <w:r>
-        <w:t xml:space="preserve"> to get the same affect.</w:t>
-      </w:r>
-    </w:p>
-    <w:p>
-      <w:r>
-        <w:t xml:space="preserve">Decrease </w:t>
-      </w:r>
-      <w:r>
-        <w:t>Key</w:t>
-      </w:r>
-      <w:r>
-        <w:t xml:space="preserve"> Sensitivity</w:t>
+        <w:t>Increase Key Sensitivity</w:t>
+      </w:r>
+    </w:p>
+    <w:p>
+      <w:r>
+        <w:t>This option will increase the key sensitivity by a factor of 2. Basically, one would only need to hold down a key for half as long to get the same affect.</w:t>
+      </w:r>
+    </w:p>
+    <w:p>
+      <w:r>
+        <w:t>Decrease Key Sensitivity</w:t>
       </w:r>
       <w:r>
         <w:t xml:space="preserve"> </w:t>
@@ -578,19 +699,7 @@
     <w:p>
       <w:r>
         <w:lastRenderedPageBreak/>
-        <w:t xml:space="preserve">This option </w:t>
-      </w:r>
-      <w:r>
-        <w:t>will de</w:t>
-      </w:r>
-      <w:r>
-        <w:t xml:space="preserve">crease the key sensitivity by a factor of 2. Basically, one would only need to hold down a key for </w:t>
-      </w:r>
-      <w:r>
-        <w:t>twice</w:t>
-      </w:r>
-      <w:r>
-        <w:t xml:space="preserve"> as long to get the same affect.</w:t>
+        <w:t>This option will decrease the key sensitivity by a factor of 2. Basically, one would only need to hold down a key for twice as long to get the same affect.</w:t>
       </w:r>
       <w:r>
         <w:t xml:space="preserve"> </w:t>
@@ -608,24 +717,12 @@
     </w:p>
     <w:p>
       <w:r>
-        <w:t>De</w:t>
-      </w:r>
-      <w:r>
-        <w:t xml:space="preserve">crease Gravity </w:t>
-      </w:r>
-    </w:p>
-    <w:p>
-      <w:r>
-        <w:t>This option will de</w:t>
-      </w:r>
-      <w:r>
-        <w:t>crease gravity by a factor of 2. Gravity starts out as -9.8 so selecting this option once will make the gravity -</w:t>
-      </w:r>
-      <w:r>
-        <w:t>4.9</w:t>
-      </w:r>
-      <w:r>
-        <w:t>.</w:t>
+        <w:t xml:space="preserve">Decrease Gravity </w:t>
+      </w:r>
+    </w:p>
+    <w:p>
+      <w:r>
+        <w:t>This option will decrease gravity by a factor of 2. Gravity starts out as -9.8 so selecting this option once will make the gravity -4.9.</w:t>
       </w:r>
       <w:r>
         <w:t xml:space="preserve"> </w:t>
@@ -643,30 +740,12 @@
     </w:p>
     <w:p>
       <w:r>
-        <w:t>De</w:t>
-      </w:r>
-      <w:r>
-        <w:t>crease Bounce</w:t>
-      </w:r>
-    </w:p>
-    <w:p>
-      <w:r>
-        <w:t>This option will de</w:t>
-      </w:r>
-      <w:r>
-        <w:t xml:space="preserve">crease the bounciness of the ball by a factor of </w:t>
-      </w:r>
-      <w:r>
-        <w:t>1.25</w:t>
-      </w:r>
-      <w:r>
-        <w:t xml:space="preserve">. When a ball bounce it will lose 50% of its velocity so after selecting this option once the ball will lose </w:t>
-      </w:r>
-      <w:r>
-        <w:t>60</w:t>
-      </w:r>
-      <w:r>
-        <w:t xml:space="preserve">% of its velocity following a bounce. </w:t>
+        <w:t>Decrease Bounce</w:t>
+      </w:r>
+    </w:p>
+    <w:p>
+      <w:r>
+        <w:t xml:space="preserve">This option will decrease the bounciness of the ball by a factor of 1.25. When a ball bounce it will lose 50% of its velocity so after selecting this option once the ball will lose 60% of its velocity following a bounce. </w:t>
       </w:r>
     </w:p>
     <w:p>
@@ -680,7 +759,15 @@
       </w:r>
     </w:p>
     <w:p>
-      <w:r>
+      <w:pPr>
+        <w:rPr>
+          <w:sz w:val="40"/>
+        </w:rPr>
+      </w:pPr>
+      <w:r>
+        <w:rPr>
+          <w:sz w:val="40"/>
+        </w:rPr>
         <w:t>Controls</w:t>
       </w:r>
     </w:p>
@@ -701,7 +788,15 @@
     </w:p>
     <w:p>
       <w:r>
-        <w:t>The maze can be rotated by 3 different controls. It can be rotated by the arrow keys. It can also be rotated by the aswd keys. Lastly it can be rotated by holding down the left mouse button and moving the mouse. The key controls can be used together without problems to get the maze to rotate quicker. However, the key controls cannot be used in unison with the mouse control. To do so is unwise and not recommended.</w:t>
+        <w:t xml:space="preserve">The maze can be rotated by 3 different controls. It can be rotated by the arrow keys. It can also be rotated by the </w:t>
+      </w:r>
+      <w:proofErr w:type="spellStart"/>
+      <w:r>
+        <w:t>aswd</w:t>
+      </w:r>
+      <w:proofErr w:type="spellEnd"/>
+      <w:r>
+        <w:t xml:space="preserve"> keys. Lastly it can be rotated by holding down the left mouse button and moving the mouse. The key controls can be used together without problems to get the maze to rotate quicker. However, the key controls cannot be used in unison with the mouse control. To do so is unwise and not recommended.</w:t>
       </w:r>
     </w:p>
     <w:p>
@@ -739,13 +834,29 @@
     <w:p/>
     <w:p/>
     <w:p>
-      <w:r>
+      <w:pPr>
+        <w:rPr>
+          <w:sz w:val="48"/>
+        </w:rPr>
+      </w:pPr>
+      <w:r>
+        <w:rPr>
+          <w:sz w:val="48"/>
+        </w:rPr>
         <w:lastRenderedPageBreak/>
         <w:t>Tech Manual</w:t>
       </w:r>
     </w:p>
     <w:p>
-      <w:r>
+      <w:pPr>
+        <w:rPr>
+          <w:sz w:val="40"/>
+        </w:rPr>
+      </w:pPr>
+      <w:r>
+        <w:rPr>
+          <w:sz w:val="40"/>
+        </w:rPr>
         <w:t>Contents</w:t>
       </w:r>
     </w:p>
@@ -753,25 +864,84 @@
       <w:r>
         <w:t>Physics</w:t>
       </w:r>
+      <w:r>
+        <w:t>…………………………………………………………………………………………………………………………………………………..13</w:t>
+      </w:r>
     </w:p>
     <w:p>
       <w:r>
         <w:t>Collision</w:t>
       </w:r>
+      <w:r>
+        <w:t>………………………………………………………………………………………………………………………………………………</w:t>
+      </w:r>
+      <w:r>
+        <w:t>..</w:t>
+      </w:r>
+      <w:r>
+        <w:t>.</w:t>
+      </w:r>
+      <w:r>
+        <w:t>13</w:t>
+      </w:r>
     </w:p>
     <w:p>
       <w:r>
         <w:t>Known Bugs</w:t>
       </w:r>
+      <w:r>
+        <w:t>…………………………………………………………………………………………………………………………………</w:t>
+      </w:r>
+      <w:r>
+        <w:t>………..13</w:t>
+      </w:r>
     </w:p>
     <w:p>
       <w:r>
         <w:t>General Issues</w:t>
       </w:r>
-    </w:p>
-    <w:p/>
-    <w:p>
-      <w:r>
+      <w:r>
+        <w:t>…………………………………………………………………………………………………………………………………</w:t>
+      </w:r>
+      <w:r>
+        <w:t>…….14</w:t>
+      </w:r>
+    </w:p>
+    <w:p>
+      <w:r>
+        <w:t>General Comments………………………………………………………………………………………………………………………………..14</w:t>
+      </w:r>
+      <w:bookmarkStart w:id="0" w:name="_GoBack"/>
+      <w:bookmarkEnd w:id="0"/>
+    </w:p>
+    <w:p/>
+    <w:p/>
+    <w:p/>
+    <w:p/>
+    <w:p/>
+    <w:p/>
+    <w:p/>
+    <w:p/>
+    <w:p/>
+    <w:p/>
+    <w:p/>
+    <w:p/>
+    <w:p/>
+    <w:p/>
+    <w:p/>
+    <w:p/>
+    <w:p/>
+    <w:p/>
+    <w:p>
+      <w:pPr>
+        <w:rPr>
+          <w:sz w:val="40"/>
+        </w:rPr>
+      </w:pPr>
+      <w:r>
+        <w:rPr>
+          <w:sz w:val="40"/>
+        </w:rPr>
         <w:t>Physics</w:t>
       </w:r>
     </w:p>
@@ -780,7 +950,15 @@
         <w:t>For the physics, I would rotation the standard gravity vector by the inverse of the rotation for the maze. I would then use the x and z values of the result as the acceleration of the ball.</w:t>
       </w:r>
       <w:r>
-        <w:t xml:space="preserve"> Physics would be applied to the ball before the ball was rotated with the maze. The movement that the physics would apply to the ball was restricted to the xz plane.</w:t>
+        <w:t xml:space="preserve"> Physics would be applied to the ball before the ball was rotated with the maze. The movement that the physics would apply to the ball was restricted to the </w:t>
+      </w:r>
+      <w:proofErr w:type="spellStart"/>
+      <w:r>
+        <w:t>xz</w:t>
+      </w:r>
+      <w:proofErr w:type="spellEnd"/>
+      <w:r>
+        <w:t xml:space="preserve"> plane.</w:t>
       </w:r>
       <w:r>
         <w:t xml:space="preserve"> The ball does not spin at all</w:t>
@@ -799,7 +977,15 @@
       </w:r>
     </w:p>
     <w:p>
-      <w:r>
+      <w:pPr>
+        <w:rPr>
+          <w:sz w:val="40"/>
+        </w:rPr>
+      </w:pPr>
+      <w:r>
+        <w:rPr>
+          <w:sz w:val="40"/>
+        </w:rPr>
         <w:t>Collision</w:t>
       </w:r>
     </w:p>
@@ -811,17 +997,19 @@
         <w:t xml:space="preserve">I would start off by checking if the ball has entered the goal or holes. If it entered a hole, I attempted to apply a falling bounce to the ball if it would pass through the floor of the maze if it fell straight down. I would then add downward acceleration to the ball and let it fall until the user changed the maze or restarted. I had the walls of the maze sorted into two vectors one by the x values of the walls and the other by the z values. I would then go through the sorted vectors checking if the ball with its radius was in the wall. This is my collision detection. It is the case that since the ball is a sphere this collision detection could have false positives when the ball is near a corner of a wall. </w:t>
       </w:r>
       <w:r>
-        <w:t xml:space="preserve">After the collision detection, I would determine the segment(s) of the wall that the ball hit and calculate their normal. I then moved the ball out of the wall based on that normal and bounced it by determining its new velocity using that normal. In an attempt to remove a bug that occurs when the ball rolls down a wall, I would set normal forces on the ball (the normal of the segments it hit). These normal forces would be observed in the physics and </w:t>
-      </w:r>
-      <w:r>
-        <w:t>acceleration</w:t>
-      </w:r>
-      <w:r>
-        <w:t xml:space="preserve"> would not be applied against that normal force. However this did not fully work as intended as the normal force would not be reset on the next collision detection step and the ball would move into the wall. This causes a strong friction like force when the ball rolls down a wall.</w:t>
-      </w:r>
-    </w:p>
-    <w:p>
-      <w:r>
+        <w:t>After the collision detection, I would determine the segment(s) of the wall that the ball hit and calculate their normal. I then moved the ball out of the wall based on that normal and bounced it by determining its new velocity using that normal. In an attempt to remove a bug that occurs when the ball rolls down a wall, I would set normal forces on the ball (the normal of the segments it hit). These normal forces would be observed in the physics and acceleration would not be applied against that normal force. However this did not fully work as intended as the normal force would not be reset on the next collision detection step and the ball would move into the wall. This causes a strong friction like force when the ball rolls down a wall.</w:t>
+      </w:r>
+    </w:p>
+    <w:p>
+      <w:pPr>
+        <w:rPr>
+          <w:sz w:val="40"/>
+        </w:rPr>
+      </w:pPr>
+      <w:r>
+        <w:rPr>
+          <w:sz w:val="40"/>
+        </w:rPr>
         <w:t>Known Bugs</w:t>
       </w:r>
     </w:p>
@@ -834,7 +1022,15 @@
         </w:numPr>
       </w:pPr>
       <w:r>
-        <w:t xml:space="preserve">The right click menu causes they system to “pause” but the delta time does not pause meaning the next dt will be quite large and the ball can pass through walls and over holes because of it. </w:t>
+        <w:t xml:space="preserve">The right click menu causes they system to “pause” but the delta time does not pause meaning the next </w:t>
+      </w:r>
+      <w:proofErr w:type="spellStart"/>
+      <w:r>
+        <w:t>dt</w:t>
+      </w:r>
+      <w:proofErr w:type="spellEnd"/>
+      <w:r>
+        <w:t xml:space="preserve"> will be quite large and the ball can pass through walls and over holes because of it. </w:t>
       </w:r>
     </w:p>
     <w:p>
@@ -858,7 +1054,6 @@
         </w:numPr>
       </w:pPr>
       <w:r>
-        <w:lastRenderedPageBreak/>
         <w:t>Mouse controls and key controls used as the same time have weird effects.</w:t>
       </w:r>
     </w:p>
@@ -919,17 +1114,34 @@
         </w:numPr>
       </w:pPr>
       <w:r>
+        <w:lastRenderedPageBreak/>
         <w:t>Makes it unrealistic.</w:t>
       </w:r>
     </w:p>
     <w:p>
-      <w:r>
+      <w:pPr>
+        <w:rPr>
+          <w:sz w:val="40"/>
+        </w:rPr>
+      </w:pPr>
+      <w:r>
+        <w:rPr>
+          <w:sz w:val="40"/>
+        </w:rPr>
         <w:t>General Issues</w:t>
       </w:r>
     </w:p>
     <w:p>
       <w:r>
-        <w:t>Some of the code is not fully completed as there simply was not enough time. The only function specifically was the destructor for mvObjects as it w</w:t>
+        <w:t xml:space="preserve">Some of the code is not fully completed as there simply was not enough time. The only function specifically was the destructor for </w:t>
+      </w:r>
+      <w:proofErr w:type="spellStart"/>
+      <w:r>
+        <w:t>mvObjects</w:t>
+      </w:r>
+      <w:proofErr w:type="spellEnd"/>
+      <w:r>
+        <w:t xml:space="preserve"> as it w</w:t>
       </w:r>
       <w:r>
         <w:t xml:space="preserve">as causing a segmentation fault. It was not causing a large or continuous memory leak so it had a low priority. It is not done because there simply was not enough time. </w:t>
@@ -953,7 +1165,15 @@
     </w:p>
     <w:p>
       <w:r>
-        <w:t xml:space="preserve">The obj loader is incredibly simple. It only load vertices and faces and it expects each face to be a triangle. </w:t>
+        <w:t xml:space="preserve">The </w:t>
+      </w:r>
+      <w:proofErr w:type="spellStart"/>
+      <w:r>
+        <w:t>obj</w:t>
+      </w:r>
+      <w:proofErr w:type="spellEnd"/>
+      <w:r>
+        <w:t xml:space="preserve"> loader is incredibly simple. It only load vertices and faces and it expects each face to be a triangle. </w:t>
       </w:r>
     </w:p>
     <w:p>
@@ -984,14 +1204,20 @@
       <w:r>
         <w:t>o</w:t>
       </w:r>
-      <w:bookmarkStart w:id="0" w:name="_GoBack"/>
-      <w:bookmarkEnd w:id="0"/>
       <w:r>
         <w:t xml:space="preserve"> much.</w:t>
       </w:r>
     </w:p>
     <w:p>
-      <w:r>
+      <w:pPr>
+        <w:rPr>
+          <w:sz w:val="40"/>
+        </w:rPr>
+      </w:pPr>
+      <w:r>
+        <w:rPr>
+          <w:sz w:val="40"/>
+        </w:rPr>
         <w:t>General Comments</w:t>
       </w:r>
     </w:p>
@@ -1004,13 +1230,118 @@
       </w:r>
     </w:p>
     <w:sectPr>
+      <w:footerReference w:type="default" r:id="rId13"/>
       <w:pgSz w:w="12240" w:h="15840"/>
       <w:pgMar w:top="1440" w:right="1440" w:bottom="1440" w:left="1440" w:header="720" w:footer="720" w:gutter="0"/>
       <w:cols w:space="720"/>
+      <w:titlePg/>
       <w:docGrid w:linePitch="360"/>
     </w:sectPr>
   </w:body>
 </w:document>
+</file>
+
+<file path=word/endnotes.xml><?xml version="1.0" encoding="utf-8"?>
+<w:endnotes xmlns:wpc="http://schemas.microsoft.com/office/word/2010/wordprocessingCanvas" xmlns:mc="http://schemas.openxmlformats.org/markup-compatibility/2006" xmlns:o="urn:schemas-microsoft-com:office:office" xmlns:r="http://schemas.openxmlformats.org/officeDocument/2006/relationships" xmlns:m="http://schemas.openxmlformats.org/officeDocument/2006/math" xmlns:v="urn:schemas-microsoft-com:vml" xmlns:wp14="http://schemas.microsoft.com/office/word/2010/wordprocessingDrawing" xmlns:wp="http://schemas.openxmlformats.org/drawingml/2006/wordprocessingDrawing" xmlns:w10="urn:schemas-microsoft-com:office:word" xmlns:w="http://schemas.openxmlformats.org/wordprocessingml/2006/main" xmlns:w14="http://schemas.microsoft.com/office/word/2010/wordml" xmlns:wpg="http://schemas.microsoft.com/office/word/2010/wordprocessingGroup" xmlns:wpi="http://schemas.microsoft.com/office/word/2010/wordprocessingInk" xmlns:wne="http://schemas.microsoft.com/office/word/2006/wordml" xmlns:wps="http://schemas.microsoft.com/office/word/2010/wordprocessingShape" mc:Ignorable="w14 wp14">
+  <w:endnote w:type="separator" w:id="-1">
+    <w:p>
+      <w:pPr>
+        <w:spacing w:after="0" w:line="240" w:lineRule="auto"/>
+      </w:pPr>
+      <w:r>
+        <w:separator/>
+      </w:r>
+    </w:p>
+  </w:endnote>
+  <w:endnote w:type="continuationSeparator" w:id="0">
+    <w:p>
+      <w:pPr>
+        <w:spacing w:after="0" w:line="240" w:lineRule="auto"/>
+      </w:pPr>
+      <w:r>
+        <w:continuationSeparator/>
+      </w:r>
+    </w:p>
+  </w:endnote>
+</w:endnotes>
+</file>
+
+<file path=word/footer1.xml><?xml version="1.0" encoding="utf-8"?>
+<w:ftr xmlns:wpc="http://schemas.microsoft.com/office/word/2010/wordprocessingCanvas" xmlns:mc="http://schemas.openxmlformats.org/markup-compatibility/2006" xmlns:o="urn:schemas-microsoft-com:office:office" xmlns:r="http://schemas.openxmlformats.org/officeDocument/2006/relationships" xmlns:m="http://schemas.openxmlformats.org/officeDocument/2006/math" xmlns:v="urn:schemas-microsoft-com:vml" xmlns:wp14="http://schemas.microsoft.com/office/word/2010/wordprocessingDrawing" xmlns:wp="http://schemas.openxmlformats.org/drawingml/2006/wordprocessingDrawing" xmlns:w10="urn:schemas-microsoft-com:office:word" xmlns:w="http://schemas.openxmlformats.org/wordprocessingml/2006/main" xmlns:w14="http://schemas.microsoft.com/office/word/2010/wordml" xmlns:wpg="http://schemas.microsoft.com/office/word/2010/wordprocessingGroup" xmlns:wpi="http://schemas.microsoft.com/office/word/2010/wordprocessingInk" xmlns:wne="http://schemas.microsoft.com/office/word/2006/wordml" xmlns:wps="http://schemas.microsoft.com/office/word/2010/wordprocessingShape" mc:Ignorable="w14 wp14">
+  <w:sdt>
+    <w:sdtPr>
+      <w:id w:val="-56561709"/>
+      <w:docPartObj>
+        <w:docPartGallery w:val="Page Numbers (Bottom of Page)"/>
+        <w:docPartUnique/>
+      </w:docPartObj>
+    </w:sdtPr>
+    <w:sdtEndPr>
+      <w:rPr>
+        <w:noProof/>
+      </w:rPr>
+    </w:sdtEndPr>
+    <w:sdtContent>
+      <w:p>
+        <w:pPr>
+          <w:pStyle w:val="Footer"/>
+          <w:jc w:val="center"/>
+        </w:pPr>
+        <w:r>
+          <w:fldChar w:fldCharType="begin"/>
+        </w:r>
+        <w:r>
+          <w:instrText xml:space="preserve"> PAGE   \* MERGEFORMAT </w:instrText>
+        </w:r>
+        <w:r>
+          <w:fldChar w:fldCharType="separate"/>
+        </w:r>
+        <w:r>
+          <w:rPr>
+            <w:noProof/>
+          </w:rPr>
+          <w:t>13</w:t>
+        </w:r>
+        <w:r>
+          <w:rPr>
+            <w:noProof/>
+          </w:rPr>
+          <w:fldChar w:fldCharType="end"/>
+        </w:r>
+      </w:p>
+    </w:sdtContent>
+  </w:sdt>
+  <w:p>
+    <w:pPr>
+      <w:pStyle w:val="Footer"/>
+    </w:pPr>
+  </w:p>
+</w:ftr>
+</file>
+
+<file path=word/footnotes.xml><?xml version="1.0" encoding="utf-8"?>
+<w:footnotes xmlns:wpc="http://schemas.microsoft.com/office/word/2010/wordprocessingCanvas" xmlns:mc="http://schemas.openxmlformats.org/markup-compatibility/2006" xmlns:o="urn:schemas-microsoft-com:office:office" xmlns:r="http://schemas.openxmlformats.org/officeDocument/2006/relationships" xmlns:m="http://schemas.openxmlformats.org/officeDocument/2006/math" xmlns:v="urn:schemas-microsoft-com:vml" xmlns:wp14="http://schemas.microsoft.com/office/word/2010/wordprocessingDrawing" xmlns:wp="http://schemas.openxmlformats.org/drawingml/2006/wordprocessingDrawing" xmlns:w10="urn:schemas-microsoft-com:office:word" xmlns:w="http://schemas.openxmlformats.org/wordprocessingml/2006/main" xmlns:w14="http://schemas.microsoft.com/office/word/2010/wordml" xmlns:wpg="http://schemas.microsoft.com/office/word/2010/wordprocessingGroup" xmlns:wpi="http://schemas.microsoft.com/office/word/2010/wordprocessingInk" xmlns:wne="http://schemas.microsoft.com/office/word/2006/wordml" xmlns:wps="http://schemas.microsoft.com/office/word/2010/wordprocessingShape" mc:Ignorable="w14 wp14">
+  <w:footnote w:type="separator" w:id="-1">
+    <w:p>
+      <w:pPr>
+        <w:spacing w:after="0" w:line="240" w:lineRule="auto"/>
+      </w:pPr>
+      <w:r>
+        <w:separator/>
+      </w:r>
+    </w:p>
+  </w:footnote>
+  <w:footnote w:type="continuationSeparator" w:id="0">
+    <w:p>
+      <w:pPr>
+        <w:spacing w:after="0" w:line="240" w:lineRule="auto"/>
+      </w:pPr>
+      <w:r>
+        <w:continuationSeparator/>
+      </w:r>
+    </w:p>
+  </w:footnote>
+</w:footnotes>
 </file>
 
 <file path=word/numbering.xml><?xml version="1.0" encoding="utf-8"?>
@@ -1478,6 +1809,50 @@
       <w:contextualSpacing/>
     </w:pPr>
   </w:style>
+  <w:style w:type="paragraph" w:styleId="Header">
+    <w:name w:val="header"/>
+    <w:basedOn w:val="Normal"/>
+    <w:link w:val="HeaderChar"/>
+    <w:uiPriority w:val="99"/>
+    <w:unhideWhenUsed/>
+    <w:rsid w:val="00631987"/>
+    <w:pPr>
+      <w:tabs>
+        <w:tab w:val="center" w:pos="4680"/>
+        <w:tab w:val="right" w:pos="9360"/>
+      </w:tabs>
+      <w:spacing w:after="0" w:line="240" w:lineRule="auto"/>
+    </w:pPr>
+  </w:style>
+  <w:style w:type="character" w:customStyle="1" w:styleId="HeaderChar">
+    <w:name w:val="Header Char"/>
+    <w:basedOn w:val="DefaultParagraphFont"/>
+    <w:link w:val="Header"/>
+    <w:uiPriority w:val="99"/>
+    <w:rsid w:val="00631987"/>
+  </w:style>
+  <w:style w:type="paragraph" w:styleId="Footer">
+    <w:name w:val="footer"/>
+    <w:basedOn w:val="Normal"/>
+    <w:link w:val="FooterChar"/>
+    <w:uiPriority w:val="99"/>
+    <w:unhideWhenUsed/>
+    <w:rsid w:val="00631987"/>
+    <w:pPr>
+      <w:tabs>
+        <w:tab w:val="center" w:pos="4680"/>
+        <w:tab w:val="right" w:pos="9360"/>
+      </w:tabs>
+      <w:spacing w:after="0" w:line="240" w:lineRule="auto"/>
+    </w:pPr>
+  </w:style>
+  <w:style w:type="character" w:customStyle="1" w:styleId="FooterChar">
+    <w:name w:val="Footer Char"/>
+    <w:basedOn w:val="DefaultParagraphFont"/>
+    <w:link w:val="Footer"/>
+    <w:uiPriority w:val="99"/>
+    <w:rsid w:val="00631987"/>
+  </w:style>
 </w:styles>
 </file>
 
@@ -1708,6 +2083,50 @@
       <w:ind w:left="720"/>
       <w:contextualSpacing/>
     </w:pPr>
+  </w:style>
+  <w:style w:type="paragraph" w:styleId="Header">
+    <w:name w:val="header"/>
+    <w:basedOn w:val="Normal"/>
+    <w:link w:val="HeaderChar"/>
+    <w:uiPriority w:val="99"/>
+    <w:unhideWhenUsed/>
+    <w:rsid w:val="00631987"/>
+    <w:pPr>
+      <w:tabs>
+        <w:tab w:val="center" w:pos="4680"/>
+        <w:tab w:val="right" w:pos="9360"/>
+      </w:tabs>
+      <w:spacing w:after="0" w:line="240" w:lineRule="auto"/>
+    </w:pPr>
+  </w:style>
+  <w:style w:type="character" w:customStyle="1" w:styleId="HeaderChar">
+    <w:name w:val="Header Char"/>
+    <w:basedOn w:val="DefaultParagraphFont"/>
+    <w:link w:val="Header"/>
+    <w:uiPriority w:val="99"/>
+    <w:rsid w:val="00631987"/>
+  </w:style>
+  <w:style w:type="paragraph" w:styleId="Footer">
+    <w:name w:val="footer"/>
+    <w:basedOn w:val="Normal"/>
+    <w:link w:val="FooterChar"/>
+    <w:uiPriority w:val="99"/>
+    <w:unhideWhenUsed/>
+    <w:rsid w:val="00631987"/>
+    <w:pPr>
+      <w:tabs>
+        <w:tab w:val="center" w:pos="4680"/>
+        <w:tab w:val="right" w:pos="9360"/>
+      </w:tabs>
+      <w:spacing w:after="0" w:line="240" w:lineRule="auto"/>
+    </w:pPr>
+  </w:style>
+  <w:style w:type="character" w:customStyle="1" w:styleId="FooterChar">
+    <w:name w:val="Footer Char"/>
+    <w:basedOn w:val="DefaultParagraphFont"/>
+    <w:link w:val="Footer"/>
+    <w:uiPriority w:val="99"/>
+    <w:rsid w:val="00631987"/>
   </w:style>
 </w:styles>
 </file>

</xml_diff>